<commit_message>
Auto stash before merge of "checking_numbers_and_keeneye" and "origin/checking_numbers_and_keeneye"
</commit_message>
<xml_diff>
--- a/Baseline questions.docx
+++ b/Baseline questions.docx
@@ -92,7 +92,6 @@
         <w:shd w:val="clear" w:color="auto" w:fill="FFFFFF"/>
         <w:spacing w:before="100" w:beforeAutospacing="1" w:after="100" w:afterAutospacing="1"/>
         <w:rPr>
-          <w:ins w:id="0" w:author="Benan AKÇA" w:date="2022-12-21T18:59:00Z"/>
           <w:rFonts w:ascii="Calibri" w:eastAsia="Times New Roman" w:hAnsi="Calibri" w:cs="Calibri"/>
           <w:color w:val="000000"/>
         </w:rPr>
@@ -152,79 +151,58 @@
       <w:pPr>
         <w:shd w:val="clear" w:color="auto" w:fill="FFFFFF"/>
         <w:spacing w:before="100" w:beforeAutospacing="1" w:after="100" w:afterAutospacing="1"/>
-        <w:ind w:left="1440"/>
-        <w:rPr>
-          <w:rFonts w:ascii="Calibri" w:eastAsia="Times New Roman" w:hAnsi="Calibri" w:cs="Calibri"/>
-          <w:color w:val="FF0000"/>
-          <w:lang w:val="tr-TR"/>
-          <w:rPrChange w:id="1" w:author="Benan AKÇA" w:date="2022-12-21T19:00:00Z">
-            <w:rPr>
-              <w:rFonts w:ascii="Calibri" w:eastAsia="Times New Roman" w:hAnsi="Calibri" w:cs="Calibri"/>
-              <w:color w:val="000000"/>
-            </w:rPr>
-          </w:rPrChange>
-        </w:rPr>
-        <w:pPrChange w:id="2" w:author="Benan AKÇA" w:date="2022-12-21T18:59:00Z">
-          <w:pPr>
-            <w:numPr>
-              <w:numId w:val="1"/>
-            </w:numPr>
-            <w:shd w:val="clear" w:color="auto" w:fill="FFFFFF"/>
-            <w:tabs>
-              <w:tab w:val="num" w:pos="720"/>
-            </w:tabs>
-            <w:spacing w:before="100" w:beforeAutospacing="1" w:after="100" w:afterAutospacing="1"/>
-            <w:ind w:left="720" w:hanging="360"/>
-          </w:pPr>
-        </w:pPrChange>
-      </w:pPr>
-      <w:proofErr w:type="spellStart"/>
-      <w:ins w:id="3" w:author="Benan AKÇA" w:date="2022-12-21T19:00:00Z">
-        <w:r>
-          <w:rPr>
-            <w:rFonts w:ascii="Calibri" w:eastAsia="Times New Roman" w:hAnsi="Calibri" w:cs="Calibri"/>
-            <w:color w:val="000000"/>
-            <w:lang w:val="tr-TR"/>
-          </w:rPr>
-          <w:t>We</w:t>
-        </w:r>
-        <w:proofErr w:type="spellEnd"/>
-        <w:r>
-          <w:rPr>
-            <w:rFonts w:ascii="Calibri" w:eastAsia="Times New Roman" w:hAnsi="Calibri" w:cs="Calibri"/>
-            <w:color w:val="000000"/>
-            <w:lang w:val="tr-TR"/>
-          </w:rPr>
-          <w:t xml:space="preserve"> </w:t>
-        </w:r>
-        <w:proofErr w:type="spellStart"/>
-        <w:r>
-          <w:rPr>
-            <w:rFonts w:ascii="Calibri" w:eastAsia="Times New Roman" w:hAnsi="Calibri" w:cs="Calibri"/>
-            <w:color w:val="000000"/>
-            <w:lang w:val="tr-TR"/>
-          </w:rPr>
-          <w:t>didnyt</w:t>
-        </w:r>
-        <w:proofErr w:type="spellEnd"/>
-        <w:r>
-          <w:rPr>
-            <w:rFonts w:ascii="Calibri" w:eastAsia="Times New Roman" w:hAnsi="Calibri" w:cs="Calibri"/>
-            <w:color w:val="000000"/>
-            <w:lang w:val="tr-TR"/>
-          </w:rPr>
-          <w:t xml:space="preserve"> </w:t>
-        </w:r>
-        <w:proofErr w:type="spellStart"/>
-        <w:r>
-          <w:rPr>
-            <w:rFonts w:ascii="Calibri" w:eastAsia="Times New Roman" w:hAnsi="Calibri" w:cs="Calibri"/>
-            <w:color w:val="000000"/>
-            <w:lang w:val="tr-TR"/>
-          </w:rPr>
-          <w:t>exclude</w:t>
-        </w:r>
-      </w:ins>
+        <w:ind w:left="720"/>
+        <w:rPr>
+          <w:rFonts w:ascii="Calibri" w:eastAsia="Times New Roman" w:hAnsi="Calibri" w:cs="Calibri"/>
+          <w:color w:val="0070C0"/>
+          <w:lang w:val="tr-TR"/>
+        </w:rPr>
+      </w:pPr>
+      <w:proofErr w:type="spellStart"/>
+      <w:r>
+        <w:rPr>
+          <w:rFonts w:ascii="Calibri" w:eastAsia="Times New Roman" w:hAnsi="Calibri" w:cs="Calibri"/>
+          <w:color w:val="0070C0"/>
+          <w:lang w:val="tr-TR"/>
+        </w:rPr>
+        <w:t>We</w:t>
+      </w:r>
+      <w:proofErr w:type="spellEnd"/>
+      <w:r>
+        <w:rPr>
+          <w:rFonts w:ascii="Calibri" w:eastAsia="Times New Roman" w:hAnsi="Calibri" w:cs="Calibri"/>
+          <w:color w:val="0070C0"/>
+          <w:lang w:val="tr-TR"/>
+        </w:rPr>
+        <w:t xml:space="preserve"> </w:t>
+      </w:r>
+      <w:proofErr w:type="spellStart"/>
+      <w:r>
+        <w:rPr>
+          <w:rFonts w:ascii="Calibri" w:eastAsia="Times New Roman" w:hAnsi="Calibri" w:cs="Calibri"/>
+          <w:color w:val="0070C0"/>
+          <w:lang w:val="tr-TR"/>
+        </w:rPr>
+        <w:t>didnt</w:t>
+      </w:r>
+      <w:proofErr w:type="spellEnd"/>
+      <w:r>
+        <w:rPr>
+          <w:rFonts w:ascii="Calibri" w:eastAsia="Times New Roman" w:hAnsi="Calibri" w:cs="Calibri"/>
+          <w:color w:val="0070C0"/>
+          <w:lang w:val="tr-TR"/>
+        </w:rPr>
+        <w:t xml:space="preserve"> </w:t>
+      </w:r>
+      <w:proofErr w:type="spellStart"/>
+      <w:r>
+        <w:rPr>
+          <w:rFonts w:ascii="Calibri" w:eastAsia="Times New Roman" w:hAnsi="Calibri" w:cs="Calibri"/>
+          <w:color w:val="0070C0"/>
+          <w:lang w:val="tr-TR"/>
+        </w:rPr>
+        <w:t>exclude</w:t>
+      </w:r>
       <w:proofErr w:type="spellEnd"/>
     </w:p>
     <w:p>
@@ -236,37 +214,107 @@
         <w:shd w:val="clear" w:color="auto" w:fill="FFFFFF"/>
         <w:spacing w:before="100" w:beforeAutospacing="1" w:after="100" w:afterAutospacing="1"/>
         <w:rPr>
-          <w:del w:id="4" w:author="Benan AKÇA" w:date="2022-12-21T18:59:00Z"/>
-          <w:rFonts w:ascii="Calibri" w:eastAsia="Times New Roman" w:hAnsi="Calibri" w:cs="Calibri"/>
-          <w:color w:val="000000"/>
-        </w:rPr>
-        <w:pPrChange w:id="5" w:author="Benan AKÇA" w:date="2022-12-21T18:59:00Z">
-          <w:pPr>
-            <w:numPr>
-              <w:ilvl w:val="1"/>
-              <w:numId w:val="1"/>
-            </w:numPr>
-            <w:shd w:val="clear" w:color="auto" w:fill="FFFFFF"/>
-            <w:tabs>
-              <w:tab w:val="num" w:pos="1440"/>
-            </w:tabs>
-            <w:spacing w:before="100" w:beforeAutospacing="1" w:after="100" w:afterAutospacing="1"/>
-            <w:ind w:left="1440" w:hanging="360"/>
-          </w:pPr>
-        </w:pPrChange>
-      </w:pPr>
-      <w:del w:id="6" w:author="Benan AKÇA" w:date="2022-12-21T18:59:00Z">
-        <w:r>
-          <w:rPr>
-            <w:rFonts w:ascii="Calibri" w:eastAsia="Times New Roman" w:hAnsi="Calibri" w:cs="Calibri"/>
-            <w:b/>
-            <w:bCs/>
-            <w:color w:val="000000"/>
-            <w:lang w:val="tr-TR"/>
-          </w:rPr>
-          <w:delText>No</w:delText>
-        </w:r>
-      </w:del>
+          <w:rFonts w:ascii="Calibri" w:eastAsia="Times New Roman" w:hAnsi="Calibri" w:cs="Calibri"/>
+          <w:color w:val="FF0000"/>
+        </w:rPr>
+      </w:pPr>
+      <w:r>
+        <w:rPr>
+          <w:rFonts w:ascii="Calibri" w:eastAsia="Times New Roman" w:hAnsi="Calibri" w:cs="Calibri"/>
+          <w:b/>
+          <w:bCs/>
+          <w:color w:val="000000"/>
+        </w:rPr>
+        <w:t>Regarding general methods</w:t>
+      </w:r>
+      <w:r>
+        <w:rPr>
+          <w:rFonts w:ascii="Calibri" w:eastAsia="Times New Roman" w:hAnsi="Calibri" w:cs="Calibri"/>
+          <w:color w:val="000000"/>
+        </w:rPr>
+        <w:t>: </w:t>
+      </w:r>
+      <w:r>
+        <w:rPr>
+          <w:rFonts w:ascii="Calibri" w:eastAsia="Times New Roman" w:hAnsi="Calibri" w:cs="Calibri"/>
+          <w:b/>
+          <w:bCs/>
+          <w:color w:val="000000"/>
+          <w:shd w:val="clear" w:color="auto" w:fill="FFFF00"/>
+        </w:rPr>
+        <w:t>Batu</w:t>
+      </w:r>
+      <w:r>
+        <w:rPr>
+          <w:rFonts w:ascii="Calibri" w:eastAsia="Times New Roman" w:hAnsi="Calibri" w:cs="Calibri"/>
+          <w:color w:val="000000"/>
+        </w:rPr>
+        <w:t>, did we exclude any outliers (letter writers who used a crazy amount of certain words)? </w:t>
+      </w:r>
+      <w:r>
+        <w:rPr>
+          <w:rFonts w:ascii="Calibri" w:eastAsia="Times New Roman" w:hAnsi="Calibri" w:cs="Calibri"/>
+          <w:b/>
+          <w:bCs/>
+          <w:color w:val="000000"/>
+          <w:shd w:val="clear" w:color="auto" w:fill="FFFF00"/>
+        </w:rPr>
+        <w:t>All</w:t>
+      </w:r>
+      <w:r>
+        <w:rPr>
+          <w:rFonts w:ascii="Calibri" w:eastAsia="Times New Roman" w:hAnsi="Calibri" w:cs="Calibri"/>
+          <w:color w:val="000000"/>
+        </w:rPr>
+        <w:t>, should we?</w:t>
+      </w:r>
+    </w:p>
+    <w:p>
+      <w:pPr>
+        <w:shd w:val="clear" w:color="auto" w:fill="FFFFFF"/>
+        <w:spacing w:before="100" w:beforeAutospacing="1" w:after="100" w:afterAutospacing="1"/>
+        <w:ind w:left="720"/>
+        <w:rPr>
+          <w:rFonts w:ascii="Calibri" w:eastAsia="Times New Roman" w:hAnsi="Calibri" w:cs="Calibri"/>
+          <w:color w:val="FF0000"/>
+        </w:rPr>
+      </w:pPr>
+      <w:r>
+        <w:rPr>
+          <w:rFonts w:ascii="Calibri" w:eastAsia="Times New Roman" w:hAnsi="Calibri" w:cs="Calibri"/>
+          <w:color w:val="000000"/>
+          <w:lang w:val="tr-TR"/>
+        </w:rPr>
+        <w:t xml:space="preserve"> </w:t>
+      </w:r>
+      <w:proofErr w:type="spellStart"/>
+      <w:r>
+        <w:rPr>
+          <w:rFonts w:ascii="Calibri" w:eastAsia="Times New Roman" w:hAnsi="Calibri" w:cs="Calibri"/>
+          <w:color w:val="0070C0"/>
+          <w:lang w:val="tr-TR"/>
+        </w:rPr>
+        <w:t>We</w:t>
+      </w:r>
+      <w:proofErr w:type="spellEnd"/>
+      <w:r>
+        <w:rPr>
+          <w:rFonts w:ascii="Calibri" w:eastAsia="Times New Roman" w:hAnsi="Calibri" w:cs="Calibri"/>
+          <w:color w:val="0070C0"/>
+          <w:lang w:val="tr-TR"/>
+        </w:rPr>
+        <w:t xml:space="preserve"> </w:t>
+      </w:r>
+      <w:proofErr w:type="spellStart"/>
+      <w:r>
+        <w:rPr>
+          <w:rFonts w:ascii="Calibri" w:eastAsia="Times New Roman" w:hAnsi="Calibri" w:cs="Calibri"/>
+          <w:color w:val="0070C0"/>
+          <w:lang w:val="tr-TR"/>
+        </w:rPr>
+        <w:t>didnt</w:t>
+      </w:r>
+      <w:proofErr w:type="spellEnd"/>
     </w:p>
     <w:p>
       <w:pPr>
@@ -278,7 +326,7 @@
         <w:spacing w:before="100" w:beforeAutospacing="1" w:after="100" w:afterAutospacing="1"/>
         <w:rPr>
           <w:rFonts w:ascii="Calibri" w:eastAsia="Times New Roman" w:hAnsi="Calibri" w:cs="Calibri"/>
-          <w:color w:val="FF0000"/>
+          <w:color w:val="000000"/>
         </w:rPr>
       </w:pPr>
       <w:r>
@@ -312,24 +360,335 @@
           <w:rFonts w:ascii="Calibri" w:eastAsia="Times New Roman" w:hAnsi="Calibri" w:cs="Calibri"/>
           <w:color w:val="000000"/>
         </w:rPr>
-        <w:t>, did we exclude any outliers (letter writers who used a crazy amount of certain words)? </w:t>
-      </w:r>
-      <w:r>
-        <w:rPr>
-          <w:rFonts w:ascii="Calibri" w:eastAsia="Times New Roman" w:hAnsi="Calibri" w:cs="Calibri"/>
-          <w:b/>
-          <w:bCs/>
-          <w:color w:val="000000"/>
-          <w:shd w:val="clear" w:color="auto" w:fill="FFFF00"/>
-        </w:rPr>
-        <w:t>All</w:t>
-      </w:r>
-      <w:r>
-        <w:rPr>
-          <w:rFonts w:ascii="Calibri" w:eastAsia="Times New Roman" w:hAnsi="Calibri" w:cs="Calibri"/>
-          <w:color w:val="000000"/>
-        </w:rPr>
-        <w:t>, should we?</w:t>
+        <w:t>, what statistics software was used (in this format "Stata/SE by RR (version 15; StataCorp LLC; College Station, Texas")?</w:t>
+      </w:r>
+      <w:r>
+        <w:rPr>
+          <w:rFonts w:ascii="Calibri" w:eastAsia="Times New Roman" w:hAnsi="Calibri" w:cs="Calibri"/>
+          <w:color w:val="000000"/>
+          <w:lang w:val="tr-TR"/>
+        </w:rPr>
+        <w:t xml:space="preserve"> </w:t>
+      </w:r>
+    </w:p>
+    <w:p>
+      <w:pPr>
+        <w:shd w:val="clear" w:color="auto" w:fill="FFFFFF"/>
+        <w:spacing w:before="100" w:beforeAutospacing="1" w:after="100" w:afterAutospacing="1"/>
+        <w:ind w:firstLine="720"/>
+        <w:rPr>
+          <w:rFonts w:eastAsia="Times New Roman" w:cstheme="minorHAnsi"/>
+          <w:color w:val="0070C0"/>
+          <w:lang w:val="tr-TR"/>
+        </w:rPr>
+      </w:pPr>
+      <w:proofErr w:type="spellStart"/>
+      <w:r>
+        <w:rPr>
+          <w:rFonts w:eastAsia="Times New Roman" w:cstheme="minorHAnsi"/>
+          <w:color w:val="0070C0"/>
+          <w:lang w:val="tr-TR"/>
+        </w:rPr>
+        <w:t>We</w:t>
+      </w:r>
+      <w:proofErr w:type="spellEnd"/>
+      <w:r>
+        <w:rPr>
+          <w:rFonts w:eastAsia="Times New Roman" w:cstheme="minorHAnsi"/>
+          <w:color w:val="0070C0"/>
+          <w:lang w:val="tr-TR"/>
+        </w:rPr>
+        <w:t xml:space="preserve"> </w:t>
+      </w:r>
+      <w:proofErr w:type="spellStart"/>
+      <w:r>
+        <w:rPr>
+          <w:rFonts w:eastAsia="Times New Roman" w:cstheme="minorHAnsi"/>
+          <w:color w:val="0070C0"/>
+          <w:lang w:val="tr-TR"/>
+        </w:rPr>
+        <w:t>used</w:t>
+      </w:r>
+      <w:proofErr w:type="spellEnd"/>
+      <w:r>
+        <w:rPr>
+          <w:rFonts w:eastAsia="Times New Roman" w:cstheme="minorHAnsi"/>
+          <w:color w:val="0070C0"/>
+          <w:lang w:val="tr-TR"/>
+        </w:rPr>
+        <w:t xml:space="preserve"> </w:t>
+      </w:r>
+      <w:proofErr w:type="spellStart"/>
+      <w:proofErr w:type="gramStart"/>
+      <w:r>
+        <w:rPr>
+          <w:rFonts w:eastAsia="Times New Roman" w:cstheme="minorHAnsi"/>
+          <w:color w:val="0070C0"/>
+          <w:lang w:val="tr-TR"/>
+        </w:rPr>
+        <w:t>scipy.stats</w:t>
+      </w:r>
+      <w:proofErr w:type="spellEnd"/>
+      <w:proofErr w:type="gramEnd"/>
+      <w:r>
+        <w:rPr>
+          <w:rFonts w:eastAsia="Times New Roman" w:cstheme="minorHAnsi"/>
+          <w:color w:val="0070C0"/>
+          <w:lang w:val="tr-TR"/>
+        </w:rPr>
+        <w:t xml:space="preserve">(a </w:t>
+      </w:r>
+      <w:proofErr w:type="spellStart"/>
+      <w:r>
+        <w:rPr>
+          <w:rFonts w:eastAsia="Times New Roman" w:cstheme="minorHAnsi"/>
+          <w:color w:val="0070C0"/>
+          <w:lang w:val="tr-TR"/>
+        </w:rPr>
+        <w:t>python</w:t>
+      </w:r>
+      <w:proofErr w:type="spellEnd"/>
+      <w:r>
+        <w:rPr>
+          <w:rFonts w:eastAsia="Times New Roman" w:cstheme="minorHAnsi"/>
+          <w:color w:val="0070C0"/>
+          <w:lang w:val="tr-TR"/>
+        </w:rPr>
+        <w:t xml:space="preserve"> </w:t>
+      </w:r>
+      <w:r>
+        <w:rPr>
+          <w:rFonts w:cstheme="minorHAnsi"/>
+          <w:color w:val="0070C0"/>
+          <w:shd w:val="clear" w:color="auto" w:fill="FFFFFF"/>
+        </w:rPr>
+        <w:t>scientific computation library</w:t>
+      </w:r>
+      <w:r>
+        <w:rPr>
+          <w:rFonts w:cstheme="minorHAnsi"/>
+          <w:color w:val="0070C0"/>
+          <w:shd w:val="clear" w:color="auto" w:fill="FFFFFF"/>
+          <w:lang w:val="tr-TR"/>
+        </w:rPr>
+        <w:t xml:space="preserve">)’s </w:t>
+      </w:r>
+      <w:proofErr w:type="spellStart"/>
+      <w:r>
+        <w:rPr>
+          <w:rFonts w:cstheme="minorHAnsi"/>
+          <w:color w:val="0070C0"/>
+          <w:shd w:val="clear" w:color="auto" w:fill="FFFFFF"/>
+          <w:lang w:val="tr-TR"/>
+        </w:rPr>
+        <w:t>fisher_exact</w:t>
+      </w:r>
+      <w:proofErr w:type="spellEnd"/>
+      <w:r>
+        <w:rPr>
+          <w:rFonts w:cstheme="minorHAnsi"/>
+          <w:color w:val="0070C0"/>
+          <w:shd w:val="clear" w:color="auto" w:fill="FFFFFF"/>
+          <w:lang w:val="tr-TR"/>
+        </w:rPr>
+        <w:t xml:space="preserve"> </w:t>
+      </w:r>
+      <w:proofErr w:type="spellStart"/>
+      <w:r>
+        <w:rPr>
+          <w:rFonts w:cstheme="minorHAnsi"/>
+          <w:color w:val="0070C0"/>
+          <w:shd w:val="clear" w:color="auto" w:fill="FFFFFF"/>
+          <w:lang w:val="tr-TR"/>
+        </w:rPr>
+        <w:t>module</w:t>
+      </w:r>
+      <w:proofErr w:type="spellEnd"/>
+      <w:r>
+        <w:rPr>
+          <w:rFonts w:cstheme="minorHAnsi"/>
+          <w:color w:val="0070C0"/>
+          <w:shd w:val="clear" w:color="auto" w:fill="FFFFFF"/>
+          <w:lang w:val="tr-TR"/>
+        </w:rPr>
+        <w:t xml:space="preserve"> </w:t>
+      </w:r>
+      <w:proofErr w:type="spellStart"/>
+      <w:r>
+        <w:rPr>
+          <w:rFonts w:cstheme="minorHAnsi"/>
+          <w:color w:val="0070C0"/>
+          <w:shd w:val="clear" w:color="auto" w:fill="FFFFFF"/>
+          <w:lang w:val="tr-TR"/>
+        </w:rPr>
+        <w:t>to</w:t>
+      </w:r>
+      <w:proofErr w:type="spellEnd"/>
+      <w:r>
+        <w:rPr>
+          <w:rFonts w:cstheme="minorHAnsi"/>
+          <w:color w:val="0070C0"/>
+          <w:shd w:val="clear" w:color="auto" w:fill="FFFFFF"/>
+          <w:lang w:val="tr-TR"/>
+        </w:rPr>
+        <w:t xml:space="preserve"> </w:t>
+      </w:r>
+      <w:proofErr w:type="spellStart"/>
+      <w:r>
+        <w:rPr>
+          <w:rFonts w:cstheme="minorHAnsi"/>
+          <w:color w:val="0070C0"/>
+          <w:shd w:val="clear" w:color="auto" w:fill="FFFFFF"/>
+          <w:lang w:val="tr-TR"/>
+        </w:rPr>
+        <w:t>calculate</w:t>
+      </w:r>
+      <w:proofErr w:type="spellEnd"/>
+      <w:r>
+        <w:rPr>
+          <w:rFonts w:cstheme="minorHAnsi"/>
+          <w:color w:val="0070C0"/>
+          <w:shd w:val="clear" w:color="auto" w:fill="FFFFFF"/>
+          <w:lang w:val="tr-TR"/>
+        </w:rPr>
+        <w:t xml:space="preserve"> </w:t>
+      </w:r>
+      <w:proofErr w:type="spellStart"/>
+      <w:r>
+        <w:rPr>
+          <w:rFonts w:cstheme="minorHAnsi"/>
+          <w:color w:val="0070C0"/>
+          <w:shd w:val="clear" w:color="auto" w:fill="FFFFFF"/>
+          <w:lang w:val="tr-TR"/>
+        </w:rPr>
+        <w:t>odds</w:t>
+      </w:r>
+      <w:proofErr w:type="spellEnd"/>
+      <w:r>
+        <w:rPr>
+          <w:rFonts w:cstheme="minorHAnsi"/>
+          <w:color w:val="0070C0"/>
+          <w:shd w:val="clear" w:color="auto" w:fill="FFFFFF"/>
+          <w:lang w:val="tr-TR"/>
+        </w:rPr>
+        <w:t xml:space="preserve"> </w:t>
+      </w:r>
+      <w:proofErr w:type="spellStart"/>
+      <w:r>
+        <w:rPr>
+          <w:rFonts w:cstheme="minorHAnsi"/>
+          <w:color w:val="0070C0"/>
+          <w:shd w:val="clear" w:color="auto" w:fill="FFFFFF"/>
+          <w:lang w:val="tr-TR"/>
+        </w:rPr>
+        <w:t>ratio</w:t>
+      </w:r>
+      <w:proofErr w:type="spellEnd"/>
+      <w:r>
+        <w:rPr>
+          <w:rFonts w:cstheme="minorHAnsi"/>
+          <w:color w:val="0070C0"/>
+          <w:shd w:val="clear" w:color="auto" w:fill="FFFFFF"/>
+          <w:lang w:val="tr-TR"/>
+        </w:rPr>
+        <w:t xml:space="preserve"> </w:t>
+      </w:r>
+      <w:proofErr w:type="spellStart"/>
+      <w:r>
+        <w:rPr>
+          <w:rFonts w:cstheme="minorHAnsi"/>
+          <w:color w:val="0070C0"/>
+          <w:shd w:val="clear" w:color="auto" w:fill="FFFFFF"/>
+          <w:lang w:val="tr-TR"/>
+        </w:rPr>
+        <w:t>and</w:t>
+      </w:r>
+      <w:proofErr w:type="spellEnd"/>
+      <w:r>
+        <w:rPr>
+          <w:rFonts w:cstheme="minorHAnsi"/>
+          <w:color w:val="0070C0"/>
+          <w:shd w:val="clear" w:color="auto" w:fill="FFFFFF"/>
+          <w:lang w:val="tr-TR"/>
+        </w:rPr>
+        <w:t xml:space="preserve"> </w:t>
+      </w:r>
+      <w:proofErr w:type="spellStart"/>
+      <w:r>
+        <w:rPr>
+          <w:rFonts w:cstheme="minorHAnsi"/>
+          <w:color w:val="0070C0"/>
+          <w:shd w:val="clear" w:color="auto" w:fill="FFFFFF"/>
+          <w:lang w:val="tr-TR"/>
+        </w:rPr>
+        <w:t>the</w:t>
+      </w:r>
+      <w:proofErr w:type="spellEnd"/>
+      <w:r>
+        <w:rPr>
+          <w:rFonts w:cstheme="minorHAnsi"/>
+          <w:color w:val="0070C0"/>
+          <w:shd w:val="clear" w:color="auto" w:fill="FFFFFF"/>
+          <w:lang w:val="tr-TR"/>
+        </w:rPr>
+        <w:t xml:space="preserve"> </w:t>
+      </w:r>
+      <w:proofErr w:type="spellStart"/>
+      <w:r>
+        <w:rPr>
+          <w:rFonts w:cstheme="minorHAnsi"/>
+          <w:color w:val="0070C0"/>
+          <w:shd w:val="clear" w:color="auto" w:fill="FFFFFF"/>
+          <w:lang w:val="tr-TR"/>
+        </w:rPr>
+        <w:t>corresponding</w:t>
+      </w:r>
+      <w:proofErr w:type="spellEnd"/>
+      <w:r>
+        <w:rPr>
+          <w:rFonts w:cstheme="minorHAnsi"/>
+          <w:color w:val="0070C0"/>
+          <w:shd w:val="clear" w:color="auto" w:fill="FFFFFF"/>
+          <w:lang w:val="tr-TR"/>
+        </w:rPr>
+        <w:t xml:space="preserve"> p </w:t>
+      </w:r>
+      <w:proofErr w:type="spellStart"/>
+      <w:r>
+        <w:rPr>
+          <w:rFonts w:cstheme="minorHAnsi"/>
+          <w:color w:val="0070C0"/>
+          <w:shd w:val="clear" w:color="auto" w:fill="FFFFFF"/>
+          <w:lang w:val="tr-TR"/>
+        </w:rPr>
+        <w:t>value</w:t>
+      </w:r>
+      <w:proofErr w:type="spellEnd"/>
+    </w:p>
+    <w:p>
+      <w:pPr>
+        <w:pStyle w:val="ListeParagraf"/>
+        <w:shd w:val="clear" w:color="auto" w:fill="FFFFFF"/>
+        <w:spacing w:line="270" w:lineRule="atLeast"/>
+        <w:rPr>
+          <w:rFonts w:ascii="Menlo" w:eastAsia="Times New Roman" w:hAnsi="Menlo" w:cs="Menlo"/>
+          <w:i/>
+          <w:iCs/>
+          <w:color w:val="0070C0"/>
+          <w:sz w:val="18"/>
+          <w:szCs w:val="18"/>
+        </w:rPr>
+      </w:pPr>
+      <w:r>
+        <w:rPr>
+          <w:rFonts w:ascii="Menlo" w:eastAsia="Times New Roman" w:hAnsi="Menlo" w:cs="Menlo"/>
+          <w:i/>
+          <w:iCs/>
+          <w:color w:val="0070C0"/>
+          <w:sz w:val="18"/>
+          <w:szCs w:val="18"/>
+        </w:rPr>
+        <w:t>from scipy.stats import fisher_exact</w:t>
       </w:r>
     </w:p>
     <w:p>
@@ -339,45 +698,9 @@
         <w:ind w:left="720"/>
         <w:rPr>
           <w:rFonts w:ascii="Calibri" w:eastAsia="Times New Roman" w:hAnsi="Calibri" w:cs="Calibri"/>
-          <w:color w:val="FF0000"/>
-        </w:rPr>
-      </w:pPr>
-      <w:r>
-        <w:rPr>
-          <w:rFonts w:ascii="Calibri" w:eastAsia="Times New Roman" w:hAnsi="Calibri" w:cs="Calibri"/>
-          <w:color w:val="000000"/>
-          <w:lang w:val="tr-TR"/>
-        </w:rPr>
-        <w:t xml:space="preserve"> </w:t>
-      </w:r>
-      <w:proofErr w:type="spellStart"/>
-      <w:r>
-        <w:rPr>
-          <w:rFonts w:ascii="Calibri" w:eastAsia="Times New Roman" w:hAnsi="Calibri" w:cs="Calibri"/>
-          <w:color w:val="FF0000"/>
-          <w:lang w:val="tr-TR"/>
-        </w:rPr>
-        <w:t>We</w:t>
-      </w:r>
-      <w:proofErr w:type="spellEnd"/>
-      <w:r>
-        <w:rPr>
-          <w:rFonts w:ascii="Calibri" w:eastAsia="Times New Roman" w:hAnsi="Calibri" w:cs="Calibri"/>
-          <w:color w:val="FF0000"/>
-          <w:lang w:val="tr-TR"/>
-        </w:rPr>
-        <w:t xml:space="preserve"> </w:t>
-      </w:r>
-      <w:proofErr w:type="spellStart"/>
-      <w:r>
-        <w:rPr>
-          <w:rFonts w:ascii="Calibri" w:eastAsia="Times New Roman" w:hAnsi="Calibri" w:cs="Calibri"/>
-          <w:color w:val="FF0000"/>
-          <w:lang w:val="tr-TR"/>
-        </w:rPr>
-        <w:t>didnt</w:t>
-      </w:r>
-      <w:proofErr w:type="spellEnd"/>
+          <w:color w:val="000000"/>
+        </w:rPr>
+      </w:pPr>
     </w:p>
     <w:p>
       <w:pPr>
@@ -399,7 +722,7 @@
           <w:bCs/>
           <w:color w:val="000000"/>
         </w:rPr>
-        <w:t>Regarding general methods</w:t>
+        <w:t>Regarding general data</w:t>
       </w:r>
       <w:r>
         <w:rPr>
@@ -423,32 +746,297 @@
           <w:rFonts w:ascii="Calibri" w:eastAsia="Times New Roman" w:hAnsi="Calibri" w:cs="Calibri"/>
           <w:color w:val="000000"/>
         </w:rPr>
-        <w:t>, what statistics software was used (in this format "Stata/SE by RR (version 15; StataCorp LLC; College Station, Texas")?</w:t>
-      </w:r>
-      <w:r>
-        <w:rPr>
-          <w:rFonts w:ascii="Calibri" w:eastAsia="Times New Roman" w:hAnsi="Calibri" w:cs="Calibri"/>
-          <w:color w:val="000000"/>
-          <w:lang w:val="tr-TR"/>
-        </w:rPr>
-        <w:t xml:space="preserve"> </w:t>
-      </w:r>
-    </w:p>
-    <w:p>
-      <w:pPr>
+        <w:t>, what are some of these numbers?</w:t>
+      </w:r>
+    </w:p>
+    <w:p>
+      <w:pPr>
+        <w:numPr>
+          <w:ilvl w:val="1"/>
+          <w:numId w:val="1"/>
+        </w:numPr>
         <w:shd w:val="clear" w:color="auto" w:fill="FFFFFF"/>
         <w:spacing w:before="100" w:beforeAutospacing="1" w:after="100" w:afterAutospacing="1"/>
         <w:rPr>
           <w:rFonts w:ascii="Calibri" w:eastAsia="Times New Roman" w:hAnsi="Calibri" w:cs="Calibri"/>
-          <w:color w:val="FF0000"/>
-          <w:lang w:val="tr-TR"/>
-        </w:rPr>
-      </w:pPr>
-      <w:proofErr w:type="spellStart"/>
-      <w:r>
-        <w:rPr>
-          <w:rFonts w:ascii="Calibri" w:eastAsia="Times New Roman" w:hAnsi="Calibri" w:cs="Calibri"/>
-          <w:color w:val="FF0000"/>
+          <w:color w:val="000000"/>
+        </w:rPr>
+      </w:pPr>
+      <w:r>
+        <w:rPr>
+          <w:rFonts w:ascii="Calibri" w:eastAsia="Times New Roman" w:hAnsi="Calibri" w:cs="Calibri"/>
+          <w:color w:val="000000"/>
+        </w:rPr>
+        <w:t># of words submitted for analysis</w:t>
+      </w:r>
+      <w:r>
+        <w:rPr>
+          <w:rFonts w:ascii="Calibri" w:eastAsia="Times New Roman" w:hAnsi="Calibri" w:cs="Calibri"/>
+          <w:color w:val="000000"/>
+          <w:lang w:val="tr-TR"/>
+        </w:rPr>
+        <w:t xml:space="preserve">    </w:t>
+      </w:r>
+    </w:p>
+    <w:p>
+      <w:pPr>
+        <w:shd w:val="clear" w:color="auto" w:fill="FFFFFF"/>
+        <w:spacing w:before="100" w:beforeAutospacing="1" w:after="100" w:afterAutospacing="1"/>
+        <w:ind w:left="1440"/>
+        <w:rPr>
+          <w:rFonts w:ascii="Calibri" w:eastAsia="Times New Roman" w:hAnsi="Calibri" w:cs="Calibri"/>
+          <w:color w:val="000000"/>
+        </w:rPr>
+      </w:pPr>
+      <w:r>
+        <w:rPr>
+          <w:rFonts w:ascii="Calibri" w:eastAsia="Times New Roman" w:hAnsi="Calibri" w:cs="Calibri"/>
+          <w:color w:val="000000"/>
+          <w:lang w:val="tr-TR"/>
+        </w:rPr>
+        <w:t xml:space="preserve">  </w:t>
+      </w:r>
+      <w:r>
+        <w:rPr>
+          <w:rFonts w:ascii="Calibri" w:eastAsia="Times New Roman" w:hAnsi="Calibri" w:cs="Calibri"/>
+          <w:color w:val="000000"/>
+          <w:lang w:val="tr-TR"/>
+        </w:rPr>
+        <w:t xml:space="preserve"> </w:t>
+      </w:r>
+      <w:r>
+        <w:rPr>
+          <w:rFonts w:ascii="Calibri" w:eastAsia="Times New Roman" w:hAnsi="Calibri" w:cs="Calibri"/>
+          <w:color w:val="0070C0"/>
+        </w:rPr>
+        <w:t># of words submitted for analysis</w:t>
+      </w:r>
+      <w:r>
+        <w:rPr>
+          <w:rFonts w:ascii="Calibri" w:eastAsia="Times New Roman" w:hAnsi="Calibri" w:cs="Calibri"/>
+          <w:color w:val="0070C0"/>
+          <w:lang w:val="tr-TR"/>
+        </w:rPr>
+        <w:t xml:space="preserve"> </w:t>
+      </w:r>
+      <w:r>
+        <w:rPr>
+          <w:rFonts w:ascii="Calibri" w:eastAsia="Times New Roman" w:hAnsi="Calibri" w:cs="Calibri"/>
+          <w:color w:val="0070C0"/>
+          <w:lang w:val="tr-TR"/>
+        </w:rPr>
+        <w:t xml:space="preserve">is </w:t>
+      </w:r>
+      <w:r>
+        <w:rPr>
+          <w:rFonts w:cstheme="minorHAnsi"/>
+          <w:color w:val="0070C0"/>
+        </w:rPr>
+        <w:t>2105690</w:t>
+      </w:r>
+    </w:p>
+    <w:p>
+      <w:pPr>
+        <w:numPr>
+          <w:ilvl w:val="1"/>
+          <w:numId w:val="1"/>
+        </w:numPr>
+        <w:shd w:val="clear" w:color="auto" w:fill="FFFFFF"/>
+        <w:spacing w:before="100" w:beforeAutospacing="1" w:after="100" w:afterAutospacing="1"/>
+        <w:rPr>
+          <w:rFonts w:ascii="Calibri" w:eastAsia="Times New Roman" w:hAnsi="Calibri" w:cs="Calibri"/>
+          <w:color w:val="000000"/>
+        </w:rPr>
+      </w:pPr>
+      <w:r>
+        <w:rPr>
+          <w:rFonts w:ascii="Calibri" w:eastAsia="Times New Roman" w:hAnsi="Calibri" w:cs="Calibri"/>
+          <w:color w:val="000000"/>
+        </w:rPr>
+        <w:t>Any letter writers with more than one letter</w:t>
+      </w:r>
+      <w:r>
+        <w:rPr>
+          <w:rFonts w:ascii="Calibri" w:eastAsia="Times New Roman" w:hAnsi="Calibri" w:cs="Calibri"/>
+          <w:color w:val="000000"/>
+          <w:lang w:val="tr-TR"/>
+        </w:rPr>
+        <w:t xml:space="preserve"> </w:t>
+      </w:r>
+    </w:p>
+    <w:p>
+      <w:pPr>
+        <w:shd w:val="clear" w:color="auto" w:fill="FFFFFF"/>
+        <w:spacing w:before="100" w:beforeAutospacing="1" w:after="100" w:afterAutospacing="1"/>
+        <w:ind w:left="720" w:firstLine="720"/>
+        <w:rPr>
+          <w:rFonts w:ascii="Calibri" w:eastAsia="Times New Roman" w:hAnsi="Calibri" w:cs="Calibri"/>
+          <w:color w:val="0070C0"/>
+        </w:rPr>
+      </w:pPr>
+      <w:r>
+        <w:rPr>
+          <w:rFonts w:ascii="Calibri" w:eastAsia="Times New Roman" w:hAnsi="Calibri" w:cs="Calibri"/>
+          <w:color w:val="0070C0"/>
+          <w:lang w:val="tr-TR"/>
+        </w:rPr>
+        <w:t xml:space="preserve"> </w:t>
+      </w:r>
+      <w:r>
+        <w:rPr>
+          <w:rFonts w:ascii="Calibri" w:eastAsia="Times New Roman" w:hAnsi="Calibri" w:cs="Calibri"/>
+          <w:color w:val="0070C0"/>
+          <w:lang w:val="tr-TR"/>
+        </w:rPr>
+        <w:t xml:space="preserve">Since </w:t>
+      </w:r>
+      <w:proofErr w:type="spellStart"/>
+      <w:r>
+        <w:rPr>
+          <w:rFonts w:ascii="Calibri" w:eastAsia="Times New Roman" w:hAnsi="Calibri" w:cs="Calibri"/>
+          <w:color w:val="0070C0"/>
+          <w:lang w:val="tr-TR"/>
+        </w:rPr>
+        <w:t>w</w:t>
+      </w:r>
+      <w:r>
+        <w:rPr>
+          <w:rFonts w:ascii="Calibri" w:eastAsia="Times New Roman" w:hAnsi="Calibri" w:cs="Calibri"/>
+          <w:color w:val="0070C0"/>
+          <w:lang w:val="tr-TR"/>
+        </w:rPr>
+        <w:t>e</w:t>
+      </w:r>
+      <w:proofErr w:type="spellEnd"/>
+      <w:r>
+        <w:rPr>
+          <w:rFonts w:ascii="Calibri" w:eastAsia="Times New Roman" w:hAnsi="Calibri" w:cs="Calibri"/>
+          <w:color w:val="0070C0"/>
+          <w:lang w:val="tr-TR"/>
+        </w:rPr>
+        <w:t xml:space="preserve"> </w:t>
+      </w:r>
+      <w:proofErr w:type="spellStart"/>
+      <w:r>
+        <w:rPr>
+          <w:rFonts w:ascii="Calibri" w:eastAsia="Times New Roman" w:hAnsi="Calibri" w:cs="Calibri"/>
+          <w:color w:val="0070C0"/>
+          <w:lang w:val="tr-TR"/>
+        </w:rPr>
+        <w:t>dont</w:t>
+      </w:r>
+      <w:proofErr w:type="spellEnd"/>
+      <w:r>
+        <w:rPr>
+          <w:rFonts w:ascii="Calibri" w:eastAsia="Times New Roman" w:hAnsi="Calibri" w:cs="Calibri"/>
+          <w:color w:val="0070C0"/>
+          <w:lang w:val="tr-TR"/>
+        </w:rPr>
+        <w:t xml:space="preserve"> </w:t>
+      </w:r>
+      <w:proofErr w:type="spellStart"/>
+      <w:r>
+        <w:rPr>
+          <w:rFonts w:ascii="Calibri" w:eastAsia="Times New Roman" w:hAnsi="Calibri" w:cs="Calibri"/>
+          <w:color w:val="0070C0"/>
+          <w:lang w:val="tr-TR"/>
+        </w:rPr>
+        <w:t>have</w:t>
+      </w:r>
+      <w:proofErr w:type="spellEnd"/>
+      <w:r>
+        <w:rPr>
+          <w:rFonts w:ascii="Calibri" w:eastAsia="Times New Roman" w:hAnsi="Calibri" w:cs="Calibri"/>
+          <w:color w:val="0070C0"/>
+          <w:lang w:val="tr-TR"/>
+        </w:rPr>
+        <w:t xml:space="preserve"> </w:t>
+      </w:r>
+      <w:proofErr w:type="spellStart"/>
+      <w:r>
+        <w:rPr>
+          <w:rFonts w:ascii="Calibri" w:eastAsia="Times New Roman" w:hAnsi="Calibri" w:cs="Calibri"/>
+          <w:color w:val="0070C0"/>
+          <w:lang w:val="tr-TR"/>
+        </w:rPr>
+        <w:t>writer</w:t>
+      </w:r>
+      <w:proofErr w:type="spellEnd"/>
+      <w:r>
+        <w:rPr>
+          <w:rFonts w:ascii="Calibri" w:eastAsia="Times New Roman" w:hAnsi="Calibri" w:cs="Calibri"/>
+          <w:color w:val="0070C0"/>
+          <w:lang w:val="tr-TR"/>
+        </w:rPr>
+        <w:t xml:space="preserve"> </w:t>
+      </w:r>
+      <w:proofErr w:type="spellStart"/>
+      <w:r>
+        <w:rPr>
+          <w:rFonts w:ascii="Calibri" w:eastAsia="Times New Roman" w:hAnsi="Calibri" w:cs="Calibri"/>
+          <w:color w:val="0070C0"/>
+          <w:lang w:val="tr-TR"/>
+        </w:rPr>
+        <w:t>names</w:t>
+      </w:r>
+      <w:proofErr w:type="spellEnd"/>
+      <w:r>
+        <w:rPr>
+          <w:rFonts w:ascii="Calibri" w:eastAsia="Times New Roman" w:hAnsi="Calibri" w:cs="Calibri"/>
+          <w:color w:val="0070C0"/>
+          <w:lang w:val="tr-TR"/>
+        </w:rPr>
+        <w:t xml:space="preserve"> </w:t>
+      </w:r>
+      <w:r>
+        <w:rPr>
+          <w:rFonts w:ascii="Calibri" w:eastAsia="Times New Roman" w:hAnsi="Calibri" w:cs="Calibri"/>
+          <w:color w:val="0070C0"/>
+          <w:lang w:val="tr-TR"/>
+        </w:rPr>
+        <w:t xml:space="preserve">in </w:t>
+      </w:r>
+      <w:proofErr w:type="spellStart"/>
+      <w:r>
+        <w:rPr>
+          <w:rFonts w:ascii="Calibri" w:eastAsia="Times New Roman" w:hAnsi="Calibri" w:cs="Calibri"/>
+          <w:color w:val="0070C0"/>
+          <w:lang w:val="tr-TR"/>
+        </w:rPr>
+        <w:t>our</w:t>
+      </w:r>
+      <w:proofErr w:type="spellEnd"/>
+      <w:r>
+        <w:rPr>
+          <w:rFonts w:ascii="Calibri" w:eastAsia="Times New Roman" w:hAnsi="Calibri" w:cs="Calibri"/>
+          <w:color w:val="0070C0"/>
+          <w:lang w:val="tr-TR"/>
+        </w:rPr>
+        <w:t xml:space="preserve"> </w:t>
+      </w:r>
+      <w:proofErr w:type="spellStart"/>
+      <w:r>
+        <w:rPr>
+          <w:rFonts w:ascii="Calibri" w:eastAsia="Times New Roman" w:hAnsi="Calibri" w:cs="Calibri"/>
+          <w:color w:val="0070C0"/>
+          <w:lang w:val="tr-TR"/>
+        </w:rPr>
+        <w:t>dataset</w:t>
+      </w:r>
+      <w:proofErr w:type="spellEnd"/>
+      <w:r>
+        <w:rPr>
+          <w:rFonts w:ascii="Calibri" w:eastAsia="Times New Roman" w:hAnsi="Calibri" w:cs="Calibri"/>
+          <w:color w:val="0070C0"/>
+          <w:lang w:val="tr-TR"/>
+        </w:rPr>
+        <w:t xml:space="preserve">. </w:t>
+      </w:r>
+      <w:proofErr w:type="spellStart"/>
+      <w:r>
+        <w:rPr>
+          <w:rFonts w:ascii="Calibri" w:eastAsia="Times New Roman" w:hAnsi="Calibri" w:cs="Calibri"/>
+          <w:color w:val="0070C0"/>
           <w:lang w:val="tr-TR"/>
         </w:rPr>
         <w:t>We</w:t>
@@ -457,308 +1045,153 @@
       <w:r>
         <w:rPr>
           <w:rFonts w:ascii="Calibri" w:eastAsia="Times New Roman" w:hAnsi="Calibri" w:cs="Calibri"/>
-          <w:color w:val="FF0000"/>
-          <w:lang w:val="tr-TR"/>
-        </w:rPr>
-        <w:t xml:space="preserve"> </w:t>
-      </w:r>
-      <w:proofErr w:type="spellStart"/>
-      <w:r>
-        <w:rPr>
-          <w:rFonts w:ascii="Calibri" w:eastAsia="Times New Roman" w:hAnsi="Calibri" w:cs="Calibri"/>
-          <w:color w:val="FF0000"/>
-          <w:lang w:val="tr-TR"/>
-        </w:rPr>
-        <w:t>used</w:t>
-      </w:r>
-      <w:proofErr w:type="spellEnd"/>
-      <w:r>
-        <w:rPr>
-          <w:rFonts w:ascii="Calibri" w:eastAsia="Times New Roman" w:hAnsi="Calibri" w:cs="Calibri"/>
-          <w:color w:val="FF0000"/>
-          <w:lang w:val="tr-TR"/>
-        </w:rPr>
-        <w:t xml:space="preserve"> </w:t>
-      </w:r>
-      <w:proofErr w:type="spellStart"/>
-      <w:proofErr w:type="gramStart"/>
-      <w:r>
-        <w:rPr>
-          <w:rFonts w:ascii="Calibri" w:eastAsia="Times New Roman" w:hAnsi="Calibri" w:cs="Calibri"/>
-          <w:color w:val="FF0000"/>
-          <w:lang w:val="tr-TR"/>
-        </w:rPr>
-        <w:t>scipy.stats</w:t>
-      </w:r>
-      <w:proofErr w:type="spellEnd"/>
-      <w:proofErr w:type="gramEnd"/>
-      <w:r>
-        <w:rPr>
-          <w:rFonts w:ascii="Calibri" w:eastAsia="Times New Roman" w:hAnsi="Calibri" w:cs="Calibri"/>
-          <w:color w:val="FF0000"/>
-          <w:lang w:val="tr-TR"/>
-        </w:rPr>
-        <w:t xml:space="preserve">(a </w:t>
-      </w:r>
-      <w:proofErr w:type="spellStart"/>
-      <w:r>
-        <w:rPr>
-          <w:rFonts w:ascii="Calibri" w:eastAsia="Times New Roman" w:hAnsi="Calibri" w:cs="Calibri"/>
-          <w:color w:val="FF0000"/>
-          <w:lang w:val="tr-TR"/>
-        </w:rPr>
-        <w:t>python</w:t>
-      </w:r>
-      <w:proofErr w:type="spellEnd"/>
-      <w:r>
-        <w:rPr>
-          <w:rFonts w:ascii="Calibri" w:eastAsia="Times New Roman" w:hAnsi="Calibri" w:cs="Calibri"/>
-          <w:color w:val="FF0000"/>
-          <w:lang w:val="tr-TR"/>
-        </w:rPr>
-        <w:t xml:space="preserve"> </w:t>
-      </w:r>
-      <w:r>
-        <w:rPr>
-          <w:rFonts w:ascii="Arial" w:hAnsi="Arial" w:cs="Arial"/>
-          <w:color w:val="FF0000"/>
-          <w:shd w:val="clear" w:color="auto" w:fill="FFFFFF"/>
-        </w:rPr>
-        <w:t>scientific computation library</w:t>
-      </w:r>
-      <w:r>
-        <w:rPr>
-          <w:rFonts w:ascii="Arial" w:hAnsi="Arial" w:cs="Arial"/>
-          <w:color w:val="FF0000"/>
-          <w:shd w:val="clear" w:color="auto" w:fill="FFFFFF"/>
-          <w:lang w:val="tr-TR"/>
-        </w:rPr>
-        <w:t xml:space="preserve">)’s </w:t>
-      </w:r>
-      <w:proofErr w:type="spellStart"/>
-      <w:r>
-        <w:rPr>
-          <w:rFonts w:ascii="Arial" w:hAnsi="Arial" w:cs="Arial"/>
-          <w:color w:val="FF0000"/>
-          <w:shd w:val="clear" w:color="auto" w:fill="FFFFFF"/>
-          <w:lang w:val="tr-TR"/>
-        </w:rPr>
-        <w:t>fisher_exact</w:t>
-      </w:r>
-      <w:proofErr w:type="spellEnd"/>
-      <w:r>
-        <w:rPr>
-          <w:rFonts w:ascii="Arial" w:hAnsi="Arial" w:cs="Arial"/>
-          <w:color w:val="FF0000"/>
-          <w:shd w:val="clear" w:color="auto" w:fill="FFFFFF"/>
-          <w:lang w:val="tr-TR"/>
-        </w:rPr>
-        <w:t xml:space="preserve"> </w:t>
-      </w:r>
-      <w:proofErr w:type="spellStart"/>
-      <w:r>
-        <w:rPr>
-          <w:rFonts w:ascii="Arial" w:hAnsi="Arial" w:cs="Arial"/>
-          <w:color w:val="FF0000"/>
-          <w:shd w:val="clear" w:color="auto" w:fill="FFFFFF"/>
-          <w:lang w:val="tr-TR"/>
-        </w:rPr>
-        <w:t>module</w:t>
-      </w:r>
-      <w:proofErr w:type="spellEnd"/>
-      <w:r>
-        <w:rPr>
-          <w:rFonts w:ascii="Arial" w:hAnsi="Arial" w:cs="Arial"/>
-          <w:color w:val="FF0000"/>
-          <w:shd w:val="clear" w:color="auto" w:fill="FFFFFF"/>
-          <w:lang w:val="tr-TR"/>
-        </w:rPr>
-        <w:t xml:space="preserve"> </w:t>
-      </w:r>
-      <w:proofErr w:type="spellStart"/>
-      <w:r>
-        <w:rPr>
-          <w:rFonts w:ascii="Arial" w:hAnsi="Arial" w:cs="Arial"/>
-          <w:color w:val="FF0000"/>
-          <w:shd w:val="clear" w:color="auto" w:fill="FFFFFF"/>
-          <w:lang w:val="tr-TR"/>
-        </w:rPr>
-        <w:t>to</w:t>
-      </w:r>
-      <w:proofErr w:type="spellEnd"/>
-      <w:r>
-        <w:rPr>
-          <w:rFonts w:ascii="Arial" w:hAnsi="Arial" w:cs="Arial"/>
-          <w:color w:val="FF0000"/>
-          <w:shd w:val="clear" w:color="auto" w:fill="FFFFFF"/>
-          <w:lang w:val="tr-TR"/>
-        </w:rPr>
-        <w:t xml:space="preserve"> </w:t>
-      </w:r>
-      <w:proofErr w:type="spellStart"/>
-      <w:r>
-        <w:rPr>
-          <w:rFonts w:ascii="Arial" w:hAnsi="Arial" w:cs="Arial"/>
-          <w:color w:val="FF0000"/>
-          <w:shd w:val="clear" w:color="auto" w:fill="FFFFFF"/>
-          <w:lang w:val="tr-TR"/>
-        </w:rPr>
-        <w:t>calculate</w:t>
-      </w:r>
-      <w:proofErr w:type="spellEnd"/>
-      <w:r>
-        <w:rPr>
-          <w:rFonts w:ascii="Arial" w:hAnsi="Arial" w:cs="Arial"/>
-          <w:color w:val="FF0000"/>
-          <w:shd w:val="clear" w:color="auto" w:fill="FFFFFF"/>
-          <w:lang w:val="tr-TR"/>
-        </w:rPr>
-        <w:t xml:space="preserve"> </w:t>
-      </w:r>
-      <w:proofErr w:type="spellStart"/>
-      <w:r>
-        <w:rPr>
-          <w:rFonts w:ascii="Arial" w:hAnsi="Arial" w:cs="Arial"/>
-          <w:color w:val="FF0000"/>
-          <w:shd w:val="clear" w:color="auto" w:fill="FFFFFF"/>
-          <w:lang w:val="tr-TR"/>
-        </w:rPr>
-        <w:t>odds</w:t>
-      </w:r>
-      <w:proofErr w:type="spellEnd"/>
-      <w:r>
-        <w:rPr>
-          <w:rFonts w:ascii="Arial" w:hAnsi="Arial" w:cs="Arial"/>
-          <w:color w:val="FF0000"/>
-          <w:shd w:val="clear" w:color="auto" w:fill="FFFFFF"/>
-          <w:lang w:val="tr-TR"/>
-        </w:rPr>
-        <w:t xml:space="preserve"> </w:t>
-      </w:r>
-      <w:proofErr w:type="spellStart"/>
-      <w:r>
-        <w:rPr>
-          <w:rFonts w:ascii="Arial" w:hAnsi="Arial" w:cs="Arial"/>
-          <w:color w:val="FF0000"/>
-          <w:shd w:val="clear" w:color="auto" w:fill="FFFFFF"/>
-          <w:lang w:val="tr-TR"/>
-        </w:rPr>
-        <w:t>ratio</w:t>
-      </w:r>
-      <w:proofErr w:type="spellEnd"/>
-      <w:r>
-        <w:rPr>
-          <w:rFonts w:ascii="Arial" w:hAnsi="Arial" w:cs="Arial"/>
-          <w:color w:val="FF0000"/>
-          <w:shd w:val="clear" w:color="auto" w:fill="FFFFFF"/>
-          <w:lang w:val="tr-TR"/>
-        </w:rPr>
-        <w:t xml:space="preserve"> </w:t>
-      </w:r>
-      <w:proofErr w:type="spellStart"/>
-      <w:r>
-        <w:rPr>
-          <w:rFonts w:ascii="Arial" w:hAnsi="Arial" w:cs="Arial"/>
-          <w:color w:val="FF0000"/>
-          <w:shd w:val="clear" w:color="auto" w:fill="FFFFFF"/>
-          <w:lang w:val="tr-TR"/>
-        </w:rPr>
-        <w:t>and</w:t>
-      </w:r>
-      <w:proofErr w:type="spellEnd"/>
-      <w:r>
-        <w:rPr>
-          <w:rFonts w:ascii="Arial" w:hAnsi="Arial" w:cs="Arial"/>
-          <w:color w:val="FF0000"/>
-          <w:shd w:val="clear" w:color="auto" w:fill="FFFFFF"/>
-          <w:lang w:val="tr-TR"/>
-        </w:rPr>
-        <w:t xml:space="preserve"> </w:t>
-      </w:r>
-      <w:proofErr w:type="spellStart"/>
-      <w:r>
-        <w:rPr>
-          <w:rFonts w:ascii="Arial" w:hAnsi="Arial" w:cs="Arial"/>
-          <w:color w:val="FF0000"/>
-          <w:shd w:val="clear" w:color="auto" w:fill="FFFFFF"/>
-          <w:lang w:val="tr-TR"/>
-        </w:rPr>
-        <w:t>the</w:t>
-      </w:r>
-      <w:proofErr w:type="spellEnd"/>
-      <w:r>
-        <w:rPr>
-          <w:rFonts w:ascii="Arial" w:hAnsi="Arial" w:cs="Arial"/>
-          <w:color w:val="FF0000"/>
-          <w:shd w:val="clear" w:color="auto" w:fill="FFFFFF"/>
-          <w:lang w:val="tr-TR"/>
-        </w:rPr>
-        <w:t xml:space="preserve"> </w:t>
-      </w:r>
-      <w:proofErr w:type="spellStart"/>
-      <w:r>
-        <w:rPr>
-          <w:rFonts w:ascii="Arial" w:hAnsi="Arial" w:cs="Arial"/>
-          <w:color w:val="FF0000"/>
-          <w:shd w:val="clear" w:color="auto" w:fill="FFFFFF"/>
-          <w:lang w:val="tr-TR"/>
-        </w:rPr>
-        <w:t>corresponding</w:t>
-      </w:r>
-      <w:proofErr w:type="spellEnd"/>
-      <w:r>
-        <w:rPr>
-          <w:rFonts w:ascii="Arial" w:hAnsi="Arial" w:cs="Arial"/>
-          <w:color w:val="FF0000"/>
-          <w:shd w:val="clear" w:color="auto" w:fill="FFFFFF"/>
-          <w:lang w:val="tr-TR"/>
-        </w:rPr>
-        <w:t xml:space="preserve"> p </w:t>
-      </w:r>
-      <w:proofErr w:type="spellStart"/>
-      <w:r>
-        <w:rPr>
-          <w:rFonts w:ascii="Arial" w:hAnsi="Arial" w:cs="Arial"/>
-          <w:color w:val="FF0000"/>
-          <w:shd w:val="clear" w:color="auto" w:fill="FFFFFF"/>
-          <w:lang w:val="tr-TR"/>
-        </w:rPr>
-        <w:t>value</w:t>
-      </w:r>
-      <w:proofErr w:type="spellEnd"/>
-    </w:p>
-    <w:p>
-      <w:pPr>
-        <w:pStyle w:val="ListParagraph"/>
-        <w:shd w:val="clear" w:color="auto" w:fill="FFFFFF"/>
-        <w:spacing w:line="270" w:lineRule="atLeast"/>
-        <w:rPr>
-          <w:rFonts w:ascii="Menlo" w:eastAsia="Times New Roman" w:hAnsi="Menlo" w:cs="Menlo"/>
-          <w:color w:val="FF0000"/>
-          <w:sz w:val="18"/>
-          <w:szCs w:val="18"/>
-        </w:rPr>
-      </w:pPr>
-      <w:r>
-        <w:rPr>
-          <w:rFonts w:ascii="Menlo" w:eastAsia="Times New Roman" w:hAnsi="Menlo" w:cs="Menlo"/>
-          <w:color w:val="FF0000"/>
-          <w:sz w:val="18"/>
-          <w:szCs w:val="18"/>
-        </w:rPr>
-        <w:t>from scipy.stats import fisher_exact</w:t>
-      </w:r>
-    </w:p>
-    <w:p>
-      <w:pPr>
+          <w:color w:val="0070C0"/>
+          <w:lang w:val="tr-TR"/>
+        </w:rPr>
+        <w:t xml:space="preserve"> can not </w:t>
+      </w:r>
+      <w:proofErr w:type="spellStart"/>
+      <w:r>
+        <w:rPr>
+          <w:rFonts w:ascii="Calibri" w:eastAsia="Times New Roman" w:hAnsi="Calibri" w:cs="Calibri"/>
+          <w:color w:val="0070C0"/>
+          <w:lang w:val="tr-TR"/>
+        </w:rPr>
+        <w:t>answer</w:t>
+      </w:r>
+      <w:proofErr w:type="spellEnd"/>
+      <w:r>
+        <w:rPr>
+          <w:rFonts w:ascii="Calibri" w:eastAsia="Times New Roman" w:hAnsi="Calibri" w:cs="Calibri"/>
+          <w:color w:val="0070C0"/>
+          <w:lang w:val="tr-TR"/>
+        </w:rPr>
+        <w:t xml:space="preserve"> this </w:t>
+      </w:r>
+      <w:proofErr w:type="spellStart"/>
+      <w:r>
+        <w:rPr>
+          <w:rFonts w:ascii="Calibri" w:eastAsia="Times New Roman" w:hAnsi="Calibri" w:cs="Calibri"/>
+          <w:color w:val="0070C0"/>
+          <w:lang w:val="tr-TR"/>
+        </w:rPr>
+        <w:t>question</w:t>
+      </w:r>
+      <w:proofErr w:type="spellEnd"/>
+    </w:p>
+    <w:p>
+      <w:pPr>
+        <w:numPr>
+          <w:ilvl w:val="1"/>
+          <w:numId w:val="1"/>
+        </w:numPr>
         <w:shd w:val="clear" w:color="auto" w:fill="FFFFFF"/>
         <w:spacing w:before="100" w:beforeAutospacing="1" w:after="100" w:afterAutospacing="1"/>
-        <w:ind w:left="720"/>
-        <w:rPr>
-          <w:rFonts w:ascii="Calibri" w:eastAsia="Times New Roman" w:hAnsi="Calibri" w:cs="Calibri"/>
-          <w:color w:val="000000"/>
-        </w:rPr>
-      </w:pPr>
+        <w:rPr>
+          <w:rFonts w:ascii="Calibri" w:eastAsia="Times New Roman" w:hAnsi="Calibri" w:cs="Calibri"/>
+          <w:color w:val="000000"/>
+        </w:rPr>
+      </w:pPr>
+      <w:r>
+        <w:rPr>
+          <w:rFonts w:ascii="Calibri" w:eastAsia="Times New Roman" w:hAnsi="Calibri" w:cs="Calibri"/>
+          <w:color w:val="000000"/>
+        </w:rPr>
+        <w:t>Average difference of sentences for female versus male writers</w:t>
+      </w:r>
+    </w:p>
+    <w:p>
+      <w:pPr>
+        <w:numPr>
+          <w:ilvl w:val="1"/>
+          <w:numId w:val="1"/>
+        </w:numPr>
+        <w:shd w:val="clear" w:color="auto" w:fill="FFFFFF"/>
+        <w:spacing w:before="100" w:beforeAutospacing="1" w:after="100" w:afterAutospacing="1"/>
+        <w:rPr>
+          <w:rFonts w:ascii="Calibri" w:eastAsia="Times New Roman" w:hAnsi="Calibri" w:cs="Calibri"/>
+          <w:color w:val="000000"/>
+        </w:rPr>
+      </w:pPr>
+      <w:r>
+        <w:rPr>
+          <w:rFonts w:ascii="Calibri" w:eastAsia="Times New Roman" w:hAnsi="Calibri" w:cs="Calibri"/>
+          <w:color w:val="000000"/>
+        </w:rPr>
+        <w:t>Average difference of words for female versus male writers</w:t>
+      </w:r>
+    </w:p>
+    <w:p>
+      <w:pPr>
+        <w:numPr>
+          <w:ilvl w:val="1"/>
+          <w:numId w:val="1"/>
+        </w:numPr>
+        <w:shd w:val="clear" w:color="auto" w:fill="FFFFFF"/>
+        <w:spacing w:before="100" w:beforeAutospacing="1" w:after="100" w:afterAutospacing="1"/>
+        <w:rPr>
+          <w:rFonts w:ascii="Calibri" w:eastAsia="Times New Roman" w:hAnsi="Calibri" w:cs="Calibri"/>
+          <w:color w:val="000000"/>
+        </w:rPr>
+      </w:pPr>
+      <w:r>
+        <w:rPr>
+          <w:rFonts w:ascii="Calibri" w:eastAsia="Times New Roman" w:hAnsi="Calibri" w:cs="Calibri"/>
+          <w:color w:val="000000"/>
+        </w:rPr>
+        <w:t>Any differences of letter length based on letter rank</w:t>
+      </w:r>
+    </w:p>
+    <w:p>
+      <w:pPr>
+        <w:numPr>
+          <w:ilvl w:val="1"/>
+          <w:numId w:val="1"/>
+        </w:numPr>
+        <w:shd w:val="clear" w:color="auto" w:fill="FFFFFF"/>
+        <w:spacing w:before="100" w:beforeAutospacing="1" w:after="100" w:afterAutospacing="1"/>
+        <w:rPr>
+          <w:rFonts w:ascii="Calibri" w:eastAsia="Times New Roman" w:hAnsi="Calibri" w:cs="Calibri"/>
+          <w:color w:val="000000"/>
+        </w:rPr>
+      </w:pPr>
+      <w:r>
+        <w:rPr>
+          <w:rFonts w:ascii="Calibri" w:eastAsia="Times New Roman" w:hAnsi="Calibri" w:cs="Calibri"/>
+          <w:color w:val="000000"/>
+        </w:rPr>
+        <w:t>Difference of letters submitted for male versus female applicants (likely no significance based on tables so far though)</w:t>
+      </w:r>
+    </w:p>
+    <w:p>
+      <w:pPr>
+        <w:numPr>
+          <w:ilvl w:val="1"/>
+          <w:numId w:val="1"/>
+        </w:numPr>
+        <w:shd w:val="clear" w:color="auto" w:fill="FFFFFF"/>
+        <w:spacing w:before="100" w:beforeAutospacing="1" w:after="100" w:afterAutospacing="1"/>
+        <w:rPr>
+          <w:rFonts w:ascii="Calibri" w:eastAsia="Times New Roman" w:hAnsi="Calibri" w:cs="Calibri"/>
+          <w:color w:val="000000"/>
+        </w:rPr>
+      </w:pPr>
+      <w:r>
+        <w:rPr>
+          <w:rFonts w:ascii="Calibri" w:eastAsia="Times New Roman" w:hAnsi="Calibri" w:cs="Calibri"/>
+          <w:color w:val="000000"/>
+        </w:rPr>
+        <w:lastRenderedPageBreak/>
+        <w:t>Difference of sentence and word count for male versus female applicants</w:t>
+      </w:r>
+      <w:r>
+        <w:rPr>
+          <w:rFonts w:ascii="Calibri" w:eastAsia="Times New Roman" w:hAnsi="Calibri" w:cs="Calibri"/>
+          <w:color w:val="000000"/>
+          <w:shd w:val="clear" w:color="auto" w:fill="FFFFFF"/>
+        </w:rPr>
+        <w:t> (likely no significance based on tables so far though)</w:t>
+      </w:r>
     </w:p>
     <w:p>
       <w:pPr>
@@ -780,475 +1213,6 @@
           <w:bCs/>
           <w:color w:val="000000"/>
         </w:rPr>
-        <w:t>Regarding general data</w:t>
-      </w:r>
-      <w:r>
-        <w:rPr>
-          <w:rFonts w:ascii="Calibri" w:eastAsia="Times New Roman" w:hAnsi="Calibri" w:cs="Calibri"/>
-          <w:color w:val="000000"/>
-        </w:rPr>
-        <w:t>: </w:t>
-      </w:r>
-      <w:r>
-        <w:rPr>
-          <w:rFonts w:ascii="Calibri" w:eastAsia="Times New Roman" w:hAnsi="Calibri" w:cs="Calibri"/>
-          <w:b/>
-          <w:bCs/>
-          <w:color w:val="000000"/>
-          <w:shd w:val="clear" w:color="auto" w:fill="FFFF00"/>
-        </w:rPr>
-        <w:t>Batu</w:t>
-      </w:r>
-      <w:r>
-        <w:rPr>
-          <w:rFonts w:ascii="Calibri" w:eastAsia="Times New Roman" w:hAnsi="Calibri" w:cs="Calibri"/>
-          <w:color w:val="000000"/>
-        </w:rPr>
-        <w:t>, what are some of these numbers?</w:t>
-      </w:r>
-    </w:p>
-    <w:p>
-      <w:pPr>
-        <w:numPr>
-          <w:ilvl w:val="1"/>
-          <w:numId w:val="1"/>
-        </w:numPr>
-        <w:shd w:val="clear" w:color="auto" w:fill="FFFFFF"/>
-        <w:spacing w:before="100" w:beforeAutospacing="1" w:after="100" w:afterAutospacing="1"/>
-        <w:rPr>
-          <w:rFonts w:ascii="Calibri" w:eastAsia="Times New Roman" w:hAnsi="Calibri" w:cs="Calibri"/>
-          <w:color w:val="000000"/>
-        </w:rPr>
-      </w:pPr>
-      <w:r>
-        <w:rPr>
-          <w:rFonts w:ascii="Calibri" w:eastAsia="Times New Roman" w:hAnsi="Calibri" w:cs="Calibri"/>
-          <w:color w:val="000000"/>
-        </w:rPr>
-        <w:t># of words submitted for analysis</w:t>
-      </w:r>
-      <w:r>
-        <w:rPr>
-          <w:rFonts w:ascii="Calibri" w:eastAsia="Times New Roman" w:hAnsi="Calibri" w:cs="Calibri"/>
-          <w:color w:val="000000"/>
-          <w:lang w:val="tr-TR"/>
-        </w:rPr>
-        <w:t xml:space="preserve">      </w:t>
-      </w:r>
-      <w:r>
-        <w:rPr>
-          <w:rFonts w:ascii="Menlo" w:hAnsi="Menlo" w:cs="Menlo"/>
-          <w:color w:val="FF0000"/>
-          <w:sz w:val="18"/>
-          <w:szCs w:val="18"/>
-        </w:rPr>
-        <w:t>2105690</w:t>
-      </w:r>
-    </w:p>
-    <w:p>
-      <w:pPr>
-        <w:numPr>
-          <w:ilvl w:val="1"/>
-          <w:numId w:val="1"/>
-        </w:numPr>
-        <w:shd w:val="clear" w:color="auto" w:fill="FFFFFF"/>
-        <w:spacing w:before="100" w:beforeAutospacing="1" w:after="100" w:afterAutospacing="1"/>
-        <w:rPr>
-          <w:rFonts w:ascii="Calibri" w:eastAsia="Times New Roman" w:hAnsi="Calibri" w:cs="Calibri"/>
-          <w:color w:val="000000"/>
-        </w:rPr>
-      </w:pPr>
-      <w:r>
-        <w:rPr>
-          <w:rFonts w:ascii="Calibri" w:eastAsia="Times New Roman" w:hAnsi="Calibri" w:cs="Calibri"/>
-          <w:color w:val="000000"/>
-        </w:rPr>
-        <w:t>Any letter writers with more than one letter</w:t>
-      </w:r>
-      <w:r>
-        <w:rPr>
-          <w:rFonts w:ascii="Calibri" w:eastAsia="Times New Roman" w:hAnsi="Calibri" w:cs="Calibri"/>
-          <w:color w:val="000000"/>
-          <w:lang w:val="tr-TR"/>
-        </w:rPr>
-        <w:t xml:space="preserve"> </w:t>
-      </w:r>
-    </w:p>
-    <w:p>
-      <w:pPr>
-        <w:shd w:val="clear" w:color="auto" w:fill="FFFFFF"/>
-        <w:spacing w:before="100" w:beforeAutospacing="1" w:after="100" w:afterAutospacing="1"/>
-        <w:ind w:left="720" w:firstLine="720"/>
-        <w:rPr>
-          <w:rFonts w:ascii="Calibri" w:eastAsia="Times New Roman" w:hAnsi="Calibri" w:cs="Calibri"/>
-          <w:color w:val="000000"/>
-        </w:rPr>
-      </w:pPr>
-      <w:r>
-        <w:rPr>
-          <w:rFonts w:ascii="Calibri" w:eastAsia="Times New Roman" w:hAnsi="Calibri" w:cs="Calibri"/>
-          <w:color w:val="000000"/>
-          <w:lang w:val="tr-TR"/>
-        </w:rPr>
-        <w:t xml:space="preserve"> </w:t>
-      </w:r>
-      <w:r>
-        <w:rPr>
-          <w:rFonts w:ascii="Calibri" w:eastAsia="Times New Roman" w:hAnsi="Calibri" w:cs="Calibri"/>
-          <w:color w:val="FF0000"/>
-          <w:lang w:val="tr-TR"/>
-        </w:rPr>
-        <w:t xml:space="preserve">Since </w:t>
-      </w:r>
-      <w:proofErr w:type="spellStart"/>
-      <w:r>
-        <w:rPr>
-          <w:rFonts w:ascii="Calibri" w:eastAsia="Times New Roman" w:hAnsi="Calibri" w:cs="Calibri"/>
-          <w:color w:val="FF0000"/>
-          <w:lang w:val="tr-TR"/>
-        </w:rPr>
-        <w:t>w</w:t>
-      </w:r>
-      <w:r>
-        <w:rPr>
-          <w:rFonts w:ascii="Calibri" w:eastAsia="Times New Roman" w:hAnsi="Calibri" w:cs="Calibri"/>
-          <w:color w:val="FF0000"/>
-          <w:lang w:val="tr-TR"/>
-        </w:rPr>
-        <w:t>e</w:t>
-      </w:r>
-      <w:proofErr w:type="spellEnd"/>
-      <w:r>
-        <w:rPr>
-          <w:rFonts w:ascii="Calibri" w:eastAsia="Times New Roman" w:hAnsi="Calibri" w:cs="Calibri"/>
-          <w:color w:val="FF0000"/>
-          <w:lang w:val="tr-TR"/>
-        </w:rPr>
-        <w:t xml:space="preserve"> </w:t>
-      </w:r>
-      <w:proofErr w:type="spellStart"/>
-      <w:r>
-        <w:rPr>
-          <w:rFonts w:ascii="Calibri" w:eastAsia="Times New Roman" w:hAnsi="Calibri" w:cs="Calibri"/>
-          <w:color w:val="FF0000"/>
-          <w:lang w:val="tr-TR"/>
-        </w:rPr>
-        <w:t>dont</w:t>
-      </w:r>
-      <w:proofErr w:type="spellEnd"/>
-      <w:r>
-        <w:rPr>
-          <w:rFonts w:ascii="Calibri" w:eastAsia="Times New Roman" w:hAnsi="Calibri" w:cs="Calibri"/>
-          <w:color w:val="FF0000"/>
-          <w:lang w:val="tr-TR"/>
-        </w:rPr>
-        <w:t xml:space="preserve"> </w:t>
-      </w:r>
-      <w:proofErr w:type="spellStart"/>
-      <w:r>
-        <w:rPr>
-          <w:rFonts w:ascii="Calibri" w:eastAsia="Times New Roman" w:hAnsi="Calibri" w:cs="Calibri"/>
-          <w:color w:val="FF0000"/>
-          <w:lang w:val="tr-TR"/>
-        </w:rPr>
-        <w:t>have</w:t>
-      </w:r>
-      <w:proofErr w:type="spellEnd"/>
-      <w:r>
-        <w:rPr>
-          <w:rFonts w:ascii="Calibri" w:eastAsia="Times New Roman" w:hAnsi="Calibri" w:cs="Calibri"/>
-          <w:color w:val="FF0000"/>
-          <w:lang w:val="tr-TR"/>
-        </w:rPr>
-        <w:t xml:space="preserve"> </w:t>
-      </w:r>
-      <w:proofErr w:type="spellStart"/>
-      <w:r>
-        <w:rPr>
-          <w:rFonts w:ascii="Calibri" w:eastAsia="Times New Roman" w:hAnsi="Calibri" w:cs="Calibri"/>
-          <w:color w:val="FF0000"/>
-          <w:lang w:val="tr-TR"/>
-        </w:rPr>
-        <w:t>writer</w:t>
-      </w:r>
-      <w:proofErr w:type="spellEnd"/>
-      <w:r>
-        <w:rPr>
-          <w:rFonts w:ascii="Calibri" w:eastAsia="Times New Roman" w:hAnsi="Calibri" w:cs="Calibri"/>
-          <w:color w:val="FF0000"/>
-          <w:lang w:val="tr-TR"/>
-        </w:rPr>
-        <w:t xml:space="preserve"> </w:t>
-      </w:r>
-      <w:proofErr w:type="spellStart"/>
-      <w:r>
-        <w:rPr>
-          <w:rFonts w:ascii="Calibri" w:eastAsia="Times New Roman" w:hAnsi="Calibri" w:cs="Calibri"/>
-          <w:color w:val="FF0000"/>
-          <w:lang w:val="tr-TR"/>
-        </w:rPr>
-        <w:t>names</w:t>
-      </w:r>
-      <w:proofErr w:type="spellEnd"/>
-      <w:r>
-        <w:rPr>
-          <w:rFonts w:ascii="Calibri" w:eastAsia="Times New Roman" w:hAnsi="Calibri" w:cs="Calibri"/>
-          <w:color w:val="FF0000"/>
-          <w:lang w:val="tr-TR"/>
-        </w:rPr>
-        <w:t xml:space="preserve"> </w:t>
-      </w:r>
-      <w:r>
-        <w:rPr>
-          <w:rFonts w:ascii="Calibri" w:eastAsia="Times New Roman" w:hAnsi="Calibri" w:cs="Calibri"/>
-          <w:color w:val="FF0000"/>
-          <w:lang w:val="tr-TR"/>
-        </w:rPr>
-        <w:t xml:space="preserve">in </w:t>
-      </w:r>
-      <w:proofErr w:type="spellStart"/>
-      <w:r>
-        <w:rPr>
-          <w:rFonts w:ascii="Calibri" w:eastAsia="Times New Roman" w:hAnsi="Calibri" w:cs="Calibri"/>
-          <w:color w:val="FF0000"/>
-          <w:lang w:val="tr-TR"/>
-        </w:rPr>
-        <w:t>our</w:t>
-      </w:r>
-      <w:proofErr w:type="spellEnd"/>
-      <w:r>
-        <w:rPr>
-          <w:rFonts w:ascii="Calibri" w:eastAsia="Times New Roman" w:hAnsi="Calibri" w:cs="Calibri"/>
-          <w:color w:val="FF0000"/>
-          <w:lang w:val="tr-TR"/>
-        </w:rPr>
-        <w:t xml:space="preserve"> </w:t>
-      </w:r>
-      <w:proofErr w:type="spellStart"/>
-      <w:r>
-        <w:rPr>
-          <w:rFonts w:ascii="Calibri" w:eastAsia="Times New Roman" w:hAnsi="Calibri" w:cs="Calibri"/>
-          <w:color w:val="FF0000"/>
-          <w:lang w:val="tr-TR"/>
-        </w:rPr>
-        <w:t>dataset</w:t>
-      </w:r>
-      <w:proofErr w:type="spellEnd"/>
-      <w:r>
-        <w:rPr>
-          <w:rFonts w:ascii="Calibri" w:eastAsia="Times New Roman" w:hAnsi="Calibri" w:cs="Calibri"/>
-          <w:color w:val="FF0000"/>
-          <w:lang w:val="tr-TR"/>
-        </w:rPr>
-        <w:t>.</w:t>
-      </w:r>
-      <w:r>
-        <w:rPr>
-          <w:rFonts w:ascii="Calibri" w:eastAsia="Times New Roman" w:hAnsi="Calibri" w:cs="Calibri"/>
-          <w:color w:val="FF0000"/>
-          <w:lang w:val="tr-TR"/>
-        </w:rPr>
-        <w:t xml:space="preserve"> </w:t>
-      </w:r>
-      <w:proofErr w:type="spellStart"/>
-      <w:r>
-        <w:rPr>
-          <w:rFonts w:ascii="Calibri" w:eastAsia="Times New Roman" w:hAnsi="Calibri" w:cs="Calibri"/>
-          <w:color w:val="FF0000"/>
-          <w:lang w:val="tr-TR"/>
-        </w:rPr>
-        <w:t>We</w:t>
-      </w:r>
-      <w:proofErr w:type="spellEnd"/>
-      <w:r>
-        <w:rPr>
-          <w:rFonts w:ascii="Calibri" w:eastAsia="Times New Roman" w:hAnsi="Calibri" w:cs="Calibri"/>
-          <w:color w:val="FF0000"/>
-          <w:lang w:val="tr-TR"/>
-        </w:rPr>
-        <w:t xml:space="preserve"> can not </w:t>
-      </w:r>
-      <w:proofErr w:type="spellStart"/>
-      <w:r>
-        <w:rPr>
-          <w:rFonts w:ascii="Calibri" w:eastAsia="Times New Roman" w:hAnsi="Calibri" w:cs="Calibri"/>
-          <w:color w:val="FF0000"/>
-          <w:lang w:val="tr-TR"/>
-        </w:rPr>
-        <w:t>answer</w:t>
-      </w:r>
-      <w:proofErr w:type="spellEnd"/>
-      <w:r>
-        <w:rPr>
-          <w:rFonts w:ascii="Calibri" w:eastAsia="Times New Roman" w:hAnsi="Calibri" w:cs="Calibri"/>
-          <w:color w:val="FF0000"/>
-          <w:lang w:val="tr-TR"/>
-        </w:rPr>
-        <w:t xml:space="preserve"> </w:t>
-      </w:r>
-      <w:proofErr w:type="spellStart"/>
-      <w:r>
-        <w:rPr>
-          <w:rFonts w:ascii="Calibri" w:eastAsia="Times New Roman" w:hAnsi="Calibri" w:cs="Calibri"/>
-          <w:color w:val="FF0000"/>
-          <w:lang w:val="tr-TR"/>
-        </w:rPr>
-        <w:t>this</w:t>
-      </w:r>
-      <w:proofErr w:type="spellEnd"/>
-      <w:r>
-        <w:rPr>
-          <w:rFonts w:ascii="Calibri" w:eastAsia="Times New Roman" w:hAnsi="Calibri" w:cs="Calibri"/>
-          <w:color w:val="FF0000"/>
-          <w:lang w:val="tr-TR"/>
-        </w:rPr>
-        <w:t xml:space="preserve"> </w:t>
-      </w:r>
-      <w:proofErr w:type="spellStart"/>
-      <w:r>
-        <w:rPr>
-          <w:rFonts w:ascii="Calibri" w:eastAsia="Times New Roman" w:hAnsi="Calibri" w:cs="Calibri"/>
-          <w:color w:val="FF0000"/>
-          <w:lang w:val="tr-TR"/>
-        </w:rPr>
-        <w:t>question</w:t>
-      </w:r>
-      <w:proofErr w:type="spellEnd"/>
-    </w:p>
-    <w:p>
-      <w:pPr>
-        <w:numPr>
-          <w:ilvl w:val="1"/>
-          <w:numId w:val="1"/>
-        </w:numPr>
-        <w:shd w:val="clear" w:color="auto" w:fill="FFFFFF"/>
-        <w:spacing w:before="100" w:beforeAutospacing="1" w:after="100" w:afterAutospacing="1"/>
-        <w:rPr>
-          <w:rFonts w:ascii="Calibri" w:eastAsia="Times New Roman" w:hAnsi="Calibri" w:cs="Calibri"/>
-          <w:color w:val="000000"/>
-        </w:rPr>
-      </w:pPr>
-      <w:r>
-        <w:rPr>
-          <w:rFonts w:ascii="Calibri" w:eastAsia="Times New Roman" w:hAnsi="Calibri" w:cs="Calibri"/>
-          <w:color w:val="000000"/>
-        </w:rPr>
-        <w:t>Average difference of sentences for female versus male writers</w:t>
-      </w:r>
-    </w:p>
-    <w:p>
-      <w:pPr>
-        <w:numPr>
-          <w:ilvl w:val="1"/>
-          <w:numId w:val="1"/>
-        </w:numPr>
-        <w:shd w:val="clear" w:color="auto" w:fill="FFFFFF"/>
-        <w:spacing w:before="100" w:beforeAutospacing="1" w:after="100" w:afterAutospacing="1"/>
-        <w:rPr>
-          <w:rFonts w:ascii="Calibri" w:eastAsia="Times New Roman" w:hAnsi="Calibri" w:cs="Calibri"/>
-          <w:color w:val="000000"/>
-        </w:rPr>
-      </w:pPr>
-      <w:r>
-        <w:rPr>
-          <w:rFonts w:ascii="Calibri" w:eastAsia="Times New Roman" w:hAnsi="Calibri" w:cs="Calibri"/>
-          <w:color w:val="000000"/>
-        </w:rPr>
-        <w:t>Average difference of words for female versus male writers</w:t>
-      </w:r>
-    </w:p>
-    <w:p>
-      <w:pPr>
-        <w:numPr>
-          <w:ilvl w:val="1"/>
-          <w:numId w:val="1"/>
-        </w:numPr>
-        <w:shd w:val="clear" w:color="auto" w:fill="FFFFFF"/>
-        <w:spacing w:before="100" w:beforeAutospacing="1" w:after="100" w:afterAutospacing="1"/>
-        <w:rPr>
-          <w:rFonts w:ascii="Calibri" w:eastAsia="Times New Roman" w:hAnsi="Calibri" w:cs="Calibri"/>
-          <w:color w:val="000000"/>
-        </w:rPr>
-      </w:pPr>
-      <w:r>
-        <w:rPr>
-          <w:rFonts w:ascii="Calibri" w:eastAsia="Times New Roman" w:hAnsi="Calibri" w:cs="Calibri"/>
-          <w:color w:val="000000"/>
-        </w:rPr>
-        <w:t>Any differences of letter length based on letter rank</w:t>
-      </w:r>
-    </w:p>
-    <w:p>
-      <w:pPr>
-        <w:numPr>
-          <w:ilvl w:val="1"/>
-          <w:numId w:val="1"/>
-        </w:numPr>
-        <w:shd w:val="clear" w:color="auto" w:fill="FFFFFF"/>
-        <w:spacing w:before="100" w:beforeAutospacing="1" w:after="100" w:afterAutospacing="1"/>
-        <w:rPr>
-          <w:rFonts w:ascii="Calibri" w:eastAsia="Times New Roman" w:hAnsi="Calibri" w:cs="Calibri"/>
-          <w:color w:val="000000"/>
-        </w:rPr>
-      </w:pPr>
-      <w:r>
-        <w:rPr>
-          <w:rFonts w:ascii="Calibri" w:eastAsia="Times New Roman" w:hAnsi="Calibri" w:cs="Calibri"/>
-          <w:color w:val="000000"/>
-        </w:rPr>
-        <w:t>Difference of letters submitted for male versus female applicants (likely no significance based on tables so far though)</w:t>
-      </w:r>
-    </w:p>
-    <w:p>
-      <w:pPr>
-        <w:numPr>
-          <w:ilvl w:val="1"/>
-          <w:numId w:val="1"/>
-        </w:numPr>
-        <w:shd w:val="clear" w:color="auto" w:fill="FFFFFF"/>
-        <w:spacing w:before="100" w:beforeAutospacing="1" w:after="100" w:afterAutospacing="1"/>
-        <w:rPr>
-          <w:rFonts w:ascii="Calibri" w:eastAsia="Times New Roman" w:hAnsi="Calibri" w:cs="Calibri"/>
-          <w:color w:val="000000"/>
-        </w:rPr>
-      </w:pPr>
-      <w:r>
-        <w:rPr>
-          <w:rFonts w:ascii="Calibri" w:eastAsia="Times New Roman" w:hAnsi="Calibri" w:cs="Calibri"/>
-          <w:color w:val="000000"/>
-        </w:rPr>
-        <w:t>Difference of sentence and word count for male versus female applicants</w:t>
-      </w:r>
-      <w:r>
-        <w:rPr>
-          <w:rFonts w:ascii="Calibri" w:eastAsia="Times New Roman" w:hAnsi="Calibri" w:cs="Calibri"/>
-          <w:color w:val="000000"/>
-          <w:shd w:val="clear" w:color="auto" w:fill="FFFFFF"/>
-        </w:rPr>
-        <w:t> (likely no significance based on tables so far though)</w:t>
-      </w:r>
-    </w:p>
-    <w:p>
-      <w:pPr>
-        <w:numPr>
-          <w:ilvl w:val="0"/>
-          <w:numId w:val="1"/>
-        </w:numPr>
-        <w:shd w:val="clear" w:color="auto" w:fill="FFFFFF"/>
-        <w:spacing w:before="100" w:beforeAutospacing="1" w:after="100" w:afterAutospacing="1"/>
-        <w:rPr>
-          <w:rFonts w:ascii="Calibri" w:eastAsia="Times New Roman" w:hAnsi="Calibri" w:cs="Calibri"/>
-          <w:color w:val="000000"/>
-        </w:rPr>
-      </w:pPr>
-      <w:r>
-        <w:rPr>
-          <w:rFonts w:ascii="Calibri" w:eastAsia="Times New Roman" w:hAnsi="Calibri" w:cs="Calibri"/>
-          <w:b/>
-          <w:bCs/>
-          <w:color w:val="000000"/>
-        </w:rPr>
-        <w:lastRenderedPageBreak/>
         <w:t>Regarding IMG analysis</w:t>
       </w:r>
       <w:r>
@@ -1636,7 +1600,7 @@
   <w:abstractNum w:abstractNumId="0" w15:restartNumberingAfterBreak="0">
     <w:nsid w:val="039E7B2D"/>
     <w:multiLevelType w:val="multilevel"/>
-    <w:tmpl w:val="87F42D3A"/>
+    <w:tmpl w:val="BC4AFD46"/>
     <w:lvl w:ilvl="0">
       <w:start w:val="1"/>
       <w:numFmt w:val="decimal"/>
@@ -1644,10 +1608,13 @@
       <w:lvlJc w:val="left"/>
       <w:pPr>
         <w:tabs>
-          <w:tab w:val="num" w:pos="720"/>
+          <w:tab w:val="num" w:pos="502"/>
         </w:tabs>
-        <w:ind w:left="720" w:hanging="360"/>
-      </w:pPr>
+        <w:ind w:left="502" w:hanging="360"/>
+      </w:pPr>
+      <w:rPr>
+        <w:color w:val="auto"/>
+      </w:rPr>
     </w:lvl>
     <w:lvl w:ilvl="1">
       <w:start w:val="1"/>
@@ -1750,14 +1717,6 @@
     <w:abstractNumId w:val="0"/>
   </w:num>
 </w:numbering>
-</file>
-
-<file path=word/people.xml><?xml version="1.0" encoding="utf-8"?>
-<w15:people xmlns:wpc="http://schemas.microsoft.com/office/word/2010/wordprocessingCanvas" xmlns:cx="http://schemas.microsoft.com/office/drawing/2014/chartex" xmlns:cx1="http://schemas.microsoft.com/office/drawing/2015/9/8/chartex" xmlns:cx2="http://schemas.microsoft.com/office/drawing/2015/10/21/chartex" xmlns:cx3="http://schemas.microsoft.com/office/drawing/2016/5/9/chartex" xmlns:cx4="http://schemas.microsoft.com/office/drawing/2016/5/10/chartex" xmlns:cx5="http://schemas.microsoft.com/office/drawing/2016/5/11/chartex" xmlns:cx6="http://schemas.microsoft.com/office/drawing/2016/5/12/chartex" xmlns:cx7="http://schemas.microsoft.com/office/drawing/2016/5/13/chartex" xmlns:cx8="http://schemas.microsoft.com/office/drawing/2016/5/14/chartex" xmlns:mc="http://schemas.openxmlformats.org/markup-compatibility/2006" xmlns:aink="http://schemas.microsoft.com/office/drawing/2016/ink" xmlns:am3d="http://schemas.microsoft.com/office/drawing/2017/model3d" xmlns:o="urn:schemas-microsoft-com:office:office" xmlns:oel="http://schemas.microsoft.com/office/2019/extlst" xmlns:r="http://schemas.openxmlformats.org/officeDocument/2006/relationships" xmlns:m="http://schemas.openxmlformats.org/officeDocument/2006/math" xmlns:v="urn:schemas-microsoft-com:vml" xmlns:wp14="http://schemas.microsoft.com/office/word/2010/wordprocessingDrawing" xmlns:wp="http://schemas.openxmlformats.org/drawingml/2006/wordprocessingDrawing" xmlns:w10="urn:schemas-microsoft-com:office:word" xmlns:w="http://schemas.openxmlformats.org/wordprocessingml/2006/main" xmlns:w14="http://schemas.microsoft.com/office/word/2010/wordml" xmlns:w15="http://schemas.microsoft.com/office/word/2012/wordml" xmlns:w16cex="http://schemas.microsoft.com/office/word/2018/wordml/cex" xmlns:w16cid="http://schemas.microsoft.com/office/word/2016/wordml/cid" xmlns:w16="http://schemas.microsoft.com/office/word/2018/wordml" xmlns:w16sdtdh="http://schemas.microsoft.com/office/word/2020/wordml/sdtdatahash" xmlns:w16se="http://schemas.microsoft.com/office/word/2015/wordml/symex" xmlns:wpg="http://schemas.microsoft.com/office/word/2010/wordprocessingGroup" xmlns:wpi="http://schemas.microsoft.com/office/word/2010/wordprocessingInk" xmlns:wne="http://schemas.microsoft.com/office/word/2006/wordml" xmlns:wps="http://schemas.microsoft.com/office/word/2010/wordprocessingShape" mc:Ignorable="w14 w15 w16se w16cid w16 w16cex w16sdtdh wp14">
-  <w15:person w15:author="Benan AKÇA">
-    <w15:presenceInfo w15:providerId="Windows Live" w15:userId="06bb45649193135b"/>
-  </w15:person>
-</w15:people>
 </file>
 
 <file path=word/styles.xml><?xml version="1.0" encoding="utf-8"?>
@@ -1768,7 +1727,7 @@
         <w:rFonts w:asciiTheme="minorHAnsi" w:eastAsiaTheme="minorHAnsi" w:hAnsiTheme="minorHAnsi" w:cstheme="minorBidi"/>
         <w:sz w:val="24"/>
         <w:szCs w:val="24"/>
-        <w:lang w:val="en-TR" w:eastAsia="en-US" w:bidi="ar-SA"/>
+        <w:lang w:eastAsia="en-US" w:bidi="ar-SA"/>
       </w:rPr>
     </w:rPrDefault>
     <w:pPrDefault/>
@@ -2155,13 +2114,13 @@
     <w:name w:val="Normal"/>
     <w:qFormat/>
   </w:style>
-  <w:style w:type="character" w:default="1" w:styleId="DefaultParagraphFont">
+  <w:style w:type="character" w:default="1" w:styleId="VarsaylanParagrafYazTipi">
     <w:name w:val="Default Paragraph Font"/>
     <w:uiPriority w:val="1"/>
     <w:semiHidden/>
     <w:unhideWhenUsed/>
   </w:style>
-  <w:style w:type="table" w:default="1" w:styleId="TableNormal">
+  <w:style w:type="table" w:default="1" w:styleId="NormalTablo">
     <w:name w:val="Normal Table"/>
     <w:uiPriority w:val="99"/>
     <w:semiHidden/>
@@ -2176,7 +2135,7 @@
       </w:tblCellMar>
     </w:tblPr>
   </w:style>
-  <w:style w:type="numbering" w:default="1" w:styleId="NoList">
+  <w:style w:type="numbering" w:default="1" w:styleId="ListeYok">
     <w:name w:val="No List"/>
     <w:uiPriority w:val="99"/>
     <w:semiHidden/>
@@ -2195,27 +2154,27 @@
   </w:style>
   <w:style w:type="character" w:customStyle="1" w:styleId="apple-converted-space">
     <w:name w:val="apple-converted-space"/>
-    <w:basedOn w:val="DefaultParagraphFont"/>
+    <w:basedOn w:val="VarsaylanParagrafYazTipi"/>
     <w:rsid w:val="000D579B"/>
   </w:style>
   <w:style w:type="character" w:customStyle="1" w:styleId="xcontentpasted14">
     <w:name w:val="x_contentpasted14"/>
-    <w:basedOn w:val="DefaultParagraphFont"/>
+    <w:basedOn w:val="VarsaylanParagrafYazTipi"/>
     <w:rsid w:val="000D579B"/>
   </w:style>
   <w:style w:type="character" w:customStyle="1" w:styleId="xcontentpasted3">
     <w:name w:val="x_contentpasted3"/>
-    <w:basedOn w:val="DefaultParagraphFont"/>
+    <w:basedOn w:val="VarsaylanParagrafYazTipi"/>
     <w:rsid w:val="000D579B"/>
   </w:style>
-  <w:style w:type="paragraph" w:styleId="Revision">
+  <w:style w:type="paragraph" w:styleId="Dzeltme">
     <w:name w:val="Revision"/>
     <w:hidden/>
     <w:uiPriority w:val="99"/>
     <w:semiHidden/>
     <w:rsid w:val="000D579B"/>
   </w:style>
-  <w:style w:type="paragraph" w:styleId="ListParagraph">
+  <w:style w:type="paragraph" w:styleId="ListeParagraf">
     <w:name w:val="List Paragraph"/>
     <w:basedOn w:val="Normal"/>
     <w:uiPriority w:val="34"/>

</xml_diff>